<commit_message>
Apagado linhas de teste e ficheiros desnecessários, adicionados diferentes formatos do relatório
</commit_message>
<xml_diff>
--- a/TrabalhoDeIa2/relatórios/RelatórioWord.docx
+++ b/TrabalhoDeIa2/relatórios/RelatórioWord.docx
@@ -100,6 +100,9 @@
         <w:p>
           <w:pPr>
             <w:pStyle w:val="Contents1"/>
+            <w:tabs>
+              <w:tab w:val="right" w:pos="9638" w:leader="dot"/>
+            </w:tabs>
             <w:bidi w:val="0"/>
             <w:jc w:val="left"/>
             <w:rPr/>
@@ -133,6 +136,9 @@
         <w:p>
           <w:pPr>
             <w:pStyle w:val="Contents1"/>
+            <w:tabs>
+              <w:tab w:val="right" w:pos="9638" w:leader="dot"/>
+            </w:tabs>
             <w:bidi w:val="0"/>
             <w:jc w:val="left"/>
             <w:rPr/>
@@ -151,6 +157,9 @@
         <w:p>
           <w:pPr>
             <w:pStyle w:val="Contents2"/>
+            <w:tabs>
+              <w:tab w:val="right" w:pos="9638" w:leader="dot"/>
+            </w:tabs>
             <w:bidi w:val="0"/>
             <w:jc w:val="left"/>
             <w:rPr/>
@@ -169,6 +178,9 @@
         <w:p>
           <w:pPr>
             <w:pStyle w:val="Contents2"/>
+            <w:tabs>
+              <w:tab w:val="right" w:pos="9638" w:leader="dot"/>
+            </w:tabs>
             <w:bidi w:val="0"/>
             <w:jc w:val="left"/>
             <w:rPr/>
@@ -187,6 +199,9 @@
         <w:p>
           <w:pPr>
             <w:pStyle w:val="Contents2"/>
+            <w:tabs>
+              <w:tab w:val="right" w:pos="9638" w:leader="dot"/>
+            </w:tabs>
             <w:bidi w:val="0"/>
             <w:jc w:val="left"/>
             <w:rPr/>
@@ -205,6 +220,9 @@
         <w:p>
           <w:pPr>
             <w:pStyle w:val="Contents1"/>
+            <w:tabs>
+              <w:tab w:val="right" w:pos="9638" w:leader="dot"/>
+            </w:tabs>
             <w:bidi w:val="0"/>
             <w:jc w:val="left"/>
             <w:rPr/>
@@ -223,6 +241,9 @@
         <w:p>
           <w:pPr>
             <w:pStyle w:val="Contents1"/>
+            <w:tabs>
+              <w:tab w:val="right" w:pos="9638" w:leader="dot"/>
+            </w:tabs>
             <w:bidi w:val="0"/>
             <w:jc w:val="left"/>
             <w:rPr/>
@@ -241,6 +262,9 @@
         <w:p>
           <w:pPr>
             <w:pStyle w:val="Contents2"/>
+            <w:tabs>
+              <w:tab w:val="right" w:pos="9638" w:leader="dot"/>
+            </w:tabs>
             <w:bidi w:val="0"/>
             <w:jc w:val="left"/>
             <w:rPr/>
@@ -259,6 +283,9 @@
         <w:p>
           <w:pPr>
             <w:pStyle w:val="Contents2"/>
+            <w:tabs>
+              <w:tab w:val="right" w:pos="9638" w:leader="dot"/>
+            </w:tabs>
             <w:bidi w:val="0"/>
             <w:jc w:val="left"/>
             <w:rPr/>
@@ -277,6 +304,9 @@
         <w:p>
           <w:pPr>
             <w:pStyle w:val="Contents2"/>
+            <w:tabs>
+              <w:tab w:val="right" w:pos="9638" w:leader="dot"/>
+            </w:tabs>
             <w:bidi w:val="0"/>
             <w:jc w:val="left"/>
             <w:rPr/>
@@ -295,6 +325,9 @@
         <w:p>
           <w:pPr>
             <w:pStyle w:val="Contents1"/>
+            <w:tabs>
+              <w:tab w:val="right" w:pos="9638" w:leader="dot"/>
+            </w:tabs>
             <w:bidi w:val="0"/>
             <w:jc w:val="left"/>
             <w:rPr/>
@@ -307,6 +340,81 @@
               <w:t>Análise</w:t>
               <w:tab/>
               <w:t>7</w:t>
+            </w:r>
+          </w:hyperlink>
+        </w:p>
+        <w:p>
+          <w:pPr>
+            <w:pStyle w:val="Contents3"/>
+            <w:bidi w:val="0"/>
+            <w:jc w:val="left"/>
+            <w:rPr/>
+          </w:pPr>
+          <w:hyperlink w:anchor="__RefHeading___Toc2394_440395526">
+            <w:r>
+              <w:rPr>
+                <w:rStyle w:val="IndexLink"/>
+              </w:rPr>
+              <w:t>MiniMax</w:t>
+              <w:tab/>
+              <w:t>7</w:t>
+            </w:r>
+          </w:hyperlink>
+        </w:p>
+        <w:p>
+          <w:pPr>
+            <w:pStyle w:val="Contents3"/>
+            <w:bidi w:val="0"/>
+            <w:jc w:val="left"/>
+            <w:rPr/>
+          </w:pPr>
+          <w:hyperlink w:anchor="__RefHeading___Toc2396_440395526">
+            <w:r>
+              <w:rPr>
+                <w:rStyle w:val="IndexLink"/>
+              </w:rPr>
+              <w:t>Alpha-Beta</w:t>
+              <w:tab/>
+              <w:t>7</w:t>
+            </w:r>
+          </w:hyperlink>
+        </w:p>
+        <w:p>
+          <w:pPr>
+            <w:pStyle w:val="Contents3"/>
+            <w:bidi w:val="0"/>
+            <w:jc w:val="left"/>
+            <w:rPr/>
+          </w:pPr>
+          <w:hyperlink w:anchor="__RefHeading___Toc2398_440395526">
+            <w:r>
+              <w:rPr>
+                <w:rStyle w:val="IndexLink"/>
+              </w:rPr>
+              <w:t>MCTS</w:t>
+              <w:tab/>
+              <w:t>7</w:t>
+            </w:r>
+          </w:hyperlink>
+        </w:p>
+        <w:p>
+          <w:pPr>
+            <w:pStyle w:val="Contents1"/>
+            <w:tabs>
+              <w:tab w:val="right" w:pos="9638" w:leader="dot"/>
+            </w:tabs>
+            <w:bidi w:val="0"/>
+            <w:jc w:val="left"/>
+            <w:rPr/>
+          </w:pPr>
+          <w:hyperlink w:anchor="__RefHeading___Toc2400_440395526">
+            <w:r>
+              <w:rPr>
+                <w:rStyle w:val="IndexLink"/>
+              </w:rPr>
+              <w:t>Notas</w:t>
+              <w:tab/>
+              <w:t>8</w:t>
             </w:r>
           </w:hyperlink>
           <w:r>
@@ -1820,7 +1928,18 @@
           <w:u w:val="none"/>
           <w:lang w:val="pt-PT"/>
         </w:rPr>
-        <w:t xml:space="preserve">é a utilidade total de todas as simulações que passaram por </w:t>
+        <w:t xml:space="preserve">é </w:t>
+      </w:r>
+      <w:r>
+        <w:rPr>
+          <w:b w:val="false"/>
+          <w:bCs w:val="false"/>
+          <w:i w:val="false"/>
+          <w:iCs w:val="false"/>
+          <w:u w:val="none"/>
+          <w:lang w:val="pt-PT"/>
+        </w:rPr>
+        <w:t xml:space="preserve">o número de simulações que passaram por </w:t>
       </w:r>
       <w:r>
         <w:rPr>
@@ -1831,7 +1950,7 @@
           <w:u w:val="none"/>
           <w:lang w:val="pt-PT"/>
         </w:rPr>
-        <w:t xml:space="preserve">n, N(n) </w:t>
+        <w:t xml:space="preserve">n </w:t>
       </w:r>
       <w:r>
         <w:rPr>
@@ -1842,7 +1961,40 @@
           <w:u w:val="none"/>
           <w:lang w:val="pt-PT"/>
         </w:rPr>
+        <w:t>que resultaram numa vitória</w:t>
+      </w:r>
+      <w:r>
+        <w:rPr>
+          <w:b w:val="false"/>
+          <w:bCs w:val="false"/>
+          <w:i/>
+          <w:iCs/>
+          <w:u w:val="none"/>
+          <w:lang w:val="pt-PT"/>
+        </w:rPr>
+        <w:t xml:space="preserve">, N(n) </w:t>
+      </w:r>
+      <w:r>
+        <w:rPr>
+          <w:b w:val="false"/>
+          <w:bCs w:val="false"/>
+          <w:i w:val="false"/>
+          <w:iCs w:val="false"/>
+          <w:u w:val="none"/>
+          <w:lang w:val="pt-PT"/>
+        </w:rPr>
         <w:t xml:space="preserve">é o número </w:t>
+      </w:r>
+      <w:r>
+        <w:rPr>
+          <w:b w:val="false"/>
+          <w:bCs w:val="false"/>
+          <w:i w:val="false"/>
+          <w:iCs w:val="false"/>
+          <w:u w:val="none"/>
+          <w:lang w:val="pt-PT"/>
+        </w:rPr>
+        <w:t xml:space="preserve">total </w:t>
       </w:r>
       <w:r>
         <w:rPr>
@@ -2447,7 +2599,23 @@
           <w:iCs w:val="false"/>
           <w:lang w:val="pt-PT"/>
         </w:rPr>
-        <w:t xml:space="preserve">O código está dividido em três ficheiros: </w:t>
+        <w:t xml:space="preserve">O código está dividido em </w:t>
+      </w:r>
+      <w:r>
+        <w:rPr>
+          <w:i w:val="false"/>
+          <w:iCs w:val="false"/>
+          <w:lang w:val="pt-PT"/>
+        </w:rPr>
+        <w:t xml:space="preserve">quatro </w:t>
+      </w:r>
+      <w:r>
+        <w:rPr>
+          <w:i w:val="false"/>
+          <w:iCs w:val="false"/>
+          <w:lang w:val="pt-PT"/>
+        </w:rPr>
+        <w:t xml:space="preserve">ficheiros: </w:t>
       </w:r>
       <w:r>
         <w:rPr>
@@ -2455,15 +2623,15 @@
           <w:iCs/>
           <w:lang w:val="pt-PT"/>
         </w:rPr>
-        <w:t>Game, Board e Strategies</w:t>
-      </w:r>
-      <w:r>
-        <w:rPr>
-          <w:i w:val="false"/>
-          <w:iCs w:val="false"/>
-          <w:lang w:val="pt-PT"/>
-        </w:rPr>
-        <w:t xml:space="preserve">. O ficheiro </w:t>
+        <w:t xml:space="preserve">Game, Board, Strategies </w:t>
+      </w:r>
+      <w:r>
+        <w:rPr>
+          <w:i w:val="false"/>
+          <w:iCs w:val="false"/>
+          <w:lang w:val="pt-PT"/>
+        </w:rPr>
+        <w:t xml:space="preserve">e </w:t>
       </w:r>
       <w:r>
         <w:rPr>
@@ -2471,31 +2639,15 @@
           <w:iCs/>
           <w:lang w:val="pt-PT"/>
         </w:rPr>
-        <w:t>Game</w:t>
-      </w:r>
-      <w:r>
-        <w:rPr>
-          <w:i w:val="false"/>
-          <w:iCs w:val="false"/>
-          <w:lang w:val="pt-PT"/>
-        </w:rPr>
-        <w:t xml:space="preserve"> é o ficheiro que vai ser executado e  controla a lógica do jogo como o turno dos jogadores e verifica se o jogo já acabou seja por empate ou se um jogador ganhou. </w:t>
-      </w:r>
-      <w:r>
-        <w:rPr>
-          <w:i w:val="false"/>
-          <w:iCs w:val="false"/>
-          <w:lang w:val="pt-PT"/>
-        </w:rPr>
-        <w:t xml:space="preserve">Também é onde é escolhido o tipo de estratégia usada pelo computador para jogar o jogo. </w:t>
-      </w:r>
-      <w:r>
-        <w:rPr>
-          <w:i w:val="false"/>
-          <w:iCs w:val="false"/>
-          <w:lang w:val="pt-PT"/>
-        </w:rPr>
-        <w:t xml:space="preserve"> O ficheiro </w:t>
+        <w:t>Mcts</w:t>
+      </w:r>
+      <w:r>
+        <w:rPr>
+          <w:i w:val="false"/>
+          <w:iCs w:val="false"/>
+          <w:lang w:val="pt-PT"/>
+        </w:rPr>
+        <w:t xml:space="preserve">. O ficheiro </w:t>
       </w:r>
       <w:r>
         <w:rPr>
@@ -2503,39 +2655,31 @@
           <w:iCs/>
           <w:lang w:val="pt-PT"/>
         </w:rPr>
-        <w:t>Board</w:t>
-      </w:r>
-      <w:r>
-        <w:rPr>
-          <w:i w:val="false"/>
-          <w:iCs w:val="false"/>
-          <w:lang w:val="pt-PT"/>
-        </w:rPr>
-        <w:t xml:space="preserve"> controla o que acontece relacionado com o tabuleiro </w:t>
-      </w:r>
-      <w:r>
-        <w:rPr>
-          <w:i w:val="false"/>
-          <w:iCs w:val="false"/>
-          <w:lang w:val="pt-PT"/>
-        </w:rPr>
-        <w:t>que está implementado numa matriz</w:t>
-      </w:r>
-      <w:r>
-        <w:rPr>
-          <w:i w:val="false"/>
-          <w:iCs w:val="false"/>
-          <w:lang w:val="pt-PT"/>
-        </w:rPr>
-        <w:t xml:space="preserve">. </w:t>
-      </w:r>
-      <w:r>
-        <w:rPr>
-          <w:i w:val="false"/>
-          <w:iCs w:val="false"/>
-          <w:lang w:val="pt-PT"/>
-        </w:rPr>
-        <w:t xml:space="preserve">Este ficheiro vai ter as funções responsáveis pela inserção de peças no tabuleiro (função </w:t>
+        <w:t>Game</w:t>
+      </w:r>
+      <w:r>
+        <w:rPr>
+          <w:i w:val="false"/>
+          <w:iCs w:val="false"/>
+          <w:lang w:val="pt-PT"/>
+        </w:rPr>
+        <w:t xml:space="preserve"> é o ficheiro que vai ser executado e controla a lógica do jogo como o turno dos jogadores e verifica se o jogo já acabou seja por empate ou se um jogador ganhou. </w:t>
+      </w:r>
+      <w:r>
+        <w:rPr>
+          <w:i w:val="false"/>
+          <w:iCs w:val="false"/>
+          <w:lang w:val="pt-PT"/>
+        </w:rPr>
+        <w:t>Também é onde é escolhido o tipo de estratégia usada pelo computador para jogar o jogo.</w:t>
+      </w:r>
+      <w:r>
+        <w:rPr>
+          <w:i w:val="false"/>
+          <w:iCs w:val="false"/>
+          <w:lang w:val="pt-PT"/>
+        </w:rPr>
+        <w:t xml:space="preserve"> O ficheiro </w:t>
       </w:r>
       <w:r>
         <w:rPr>
@@ -2543,15 +2687,39 @@
           <w:iCs/>
           <w:lang w:val="pt-PT"/>
         </w:rPr>
-        <w:t>put</w:t>
-      </w:r>
-      <w:r>
-        <w:rPr>
-          <w:i w:val="false"/>
-          <w:iCs w:val="false"/>
-          <w:lang w:val="pt-PT"/>
-        </w:rPr>
-        <w:t>), verificar se o tabuleiro está cheio (</w:t>
+        <w:t>Board</w:t>
+      </w:r>
+      <w:r>
+        <w:rPr>
+          <w:i w:val="false"/>
+          <w:iCs w:val="false"/>
+          <w:lang w:val="pt-PT"/>
+        </w:rPr>
+        <w:t xml:space="preserve"> controla o que acontece relacionado com o tabuleiro </w:t>
+      </w:r>
+      <w:r>
+        <w:rPr>
+          <w:i w:val="false"/>
+          <w:iCs w:val="false"/>
+          <w:lang w:val="pt-PT"/>
+        </w:rPr>
+        <w:t>que está implementado numa matriz</w:t>
+      </w:r>
+      <w:r>
+        <w:rPr>
+          <w:i w:val="false"/>
+          <w:iCs w:val="false"/>
+          <w:lang w:val="pt-PT"/>
+        </w:rPr>
+        <w:t xml:space="preserve">. </w:t>
+      </w:r>
+      <w:r>
+        <w:rPr>
+          <w:i w:val="false"/>
+          <w:iCs w:val="false"/>
+          <w:lang w:val="pt-PT"/>
+        </w:rPr>
+        <w:t xml:space="preserve">Este ficheiro vai ter as funções responsáveis pela inserção de peças no tabuleiro (função </w:t>
       </w:r>
       <w:r>
         <w:rPr>
@@ -2559,15 +2727,15 @@
           <w:iCs/>
           <w:lang w:val="pt-PT"/>
         </w:rPr>
-        <w:t>isFull</w:t>
-      </w:r>
-      <w:r>
-        <w:rPr>
-          <w:i w:val="false"/>
-          <w:iCs w:val="false"/>
-          <w:lang w:val="pt-PT"/>
-        </w:rPr>
-        <w:t>), a utilidade de uma jogada (</w:t>
+        <w:t>put</w:t>
+      </w:r>
+      <w:r>
+        <w:rPr>
+          <w:i w:val="false"/>
+          <w:iCs w:val="false"/>
+          <w:lang w:val="pt-PT"/>
+        </w:rPr>
+        <w:t>), verificar se o tabuleiro está cheio (</w:t>
       </w:r>
       <w:r>
         <w:rPr>
@@ -2575,15 +2743,15 @@
           <w:iCs/>
           <w:lang w:val="pt-PT"/>
         </w:rPr>
-        <w:t>evaluate</w:t>
-      </w:r>
-      <w:r>
-        <w:rPr>
-          <w:i w:val="false"/>
-          <w:iCs w:val="false"/>
-          <w:lang w:val="pt-PT"/>
-        </w:rPr>
-        <w:t>), se existe um venncedor (</w:t>
+        <w:t>isFull</w:t>
+      </w:r>
+      <w:r>
+        <w:rPr>
+          <w:i w:val="false"/>
+          <w:iCs w:val="false"/>
+          <w:lang w:val="pt-PT"/>
+        </w:rPr>
+        <w:t>), a utilidade de uma jogada (</w:t>
       </w:r>
       <w:r>
         <w:rPr>
@@ -2591,15 +2759,15 @@
           <w:iCs/>
           <w:lang w:val="pt-PT"/>
         </w:rPr>
-        <w:t>thereIsWinner</w:t>
-      </w:r>
-      <w:r>
-        <w:rPr>
-          <w:i w:val="false"/>
-          <w:iCs w:val="false"/>
-          <w:lang w:val="pt-PT"/>
-        </w:rPr>
-        <w:t>), quem é o vencedor (</w:t>
+        <w:t>evaluate</w:t>
+      </w:r>
+      <w:r>
+        <w:rPr>
+          <w:i w:val="false"/>
+          <w:iCs w:val="false"/>
+          <w:lang w:val="pt-PT"/>
+        </w:rPr>
+        <w:t>), se existe um vencedor (</w:t>
       </w:r>
       <w:r>
         <w:rPr>
@@ -2607,31 +2775,15 @@
           <w:iCs/>
           <w:lang w:val="pt-PT"/>
         </w:rPr>
-        <w:t>winner</w:t>
-      </w:r>
-      <w:r>
-        <w:rPr>
-          <w:i w:val="false"/>
-          <w:iCs w:val="false"/>
-          <w:lang w:val="pt-PT"/>
-        </w:rPr>
-        <w:t xml:space="preserve">), </w:t>
-      </w:r>
-      <w:r>
-        <w:rPr>
-          <w:i w:val="false"/>
-          <w:iCs w:val="false"/>
-          <w:lang w:val="pt-PT"/>
-        </w:rPr>
-        <w:t xml:space="preserve">bem como imprimir  o tabuleiro </w:t>
-      </w:r>
-      <w:r>
-        <w:rPr>
-          <w:i w:val="false"/>
-          <w:iCs w:val="false"/>
-          <w:lang w:val="pt-PT"/>
-        </w:rPr>
-        <w:t>(</w:t>
+        <w:t>thereIsWinner</w:t>
+      </w:r>
+      <w:r>
+        <w:rPr>
+          <w:i w:val="false"/>
+          <w:iCs w:val="false"/>
+          <w:lang w:val="pt-PT"/>
+        </w:rPr>
+        <w:t>), quem é o vencedor (</w:t>
       </w:r>
       <w:r>
         <w:rPr>
@@ -2639,15 +2791,31 @@
           <w:iCs/>
           <w:lang w:val="pt-PT"/>
         </w:rPr>
-        <w:t>printBoard</w:t>
-      </w:r>
-      <w:r>
-        <w:rPr>
-          <w:i w:val="false"/>
-          <w:iCs w:val="false"/>
-          <w:lang w:val="pt-PT"/>
-        </w:rPr>
-        <w:t xml:space="preserve">). Já o ficheiro </w:t>
+        <w:t>winner</w:t>
+      </w:r>
+      <w:r>
+        <w:rPr>
+          <w:i w:val="false"/>
+          <w:iCs w:val="false"/>
+          <w:lang w:val="pt-PT"/>
+        </w:rPr>
+        <w:t xml:space="preserve">), </w:t>
+      </w:r>
+      <w:r>
+        <w:rPr>
+          <w:i w:val="false"/>
+          <w:iCs w:val="false"/>
+          <w:lang w:val="pt-PT"/>
+        </w:rPr>
+        <w:t xml:space="preserve">bem como imprimir o tabuleiro </w:t>
+      </w:r>
+      <w:r>
+        <w:rPr>
+          <w:i w:val="false"/>
+          <w:iCs w:val="false"/>
+          <w:lang w:val="pt-PT"/>
+        </w:rPr>
+        <w:t>(</w:t>
       </w:r>
       <w:r>
         <w:rPr>
@@ -2655,6 +2823,22 @@
           <w:iCs/>
           <w:lang w:val="pt-PT"/>
         </w:rPr>
+        <w:t>printBoard</w:t>
+      </w:r>
+      <w:r>
+        <w:rPr>
+          <w:i w:val="false"/>
+          <w:iCs w:val="false"/>
+          <w:lang w:val="pt-PT"/>
+        </w:rPr>
+        <w:t xml:space="preserve">). Já o ficheiro </w:t>
+      </w:r>
+      <w:r>
+        <w:rPr>
+          <w:i/>
+          <w:iCs/>
+          <w:lang w:val="pt-PT"/>
+        </w:rPr>
         <w:t>Strategies</w:t>
       </w:r>
       <w:r>
@@ -2663,7 +2847,103 @@
           <w:iCs w:val="false"/>
           <w:lang w:val="pt-PT"/>
         </w:rPr>
-        <w:t xml:space="preserve"> é onde são calculadas as três estratégias usadas.</w:t>
+        <w:t xml:space="preserve"> é onde são calculadas as estratégias </w:t>
+      </w:r>
+      <w:r>
+        <w:rPr>
+          <w:i/>
+          <w:iCs/>
+          <w:lang w:val="pt-PT"/>
+        </w:rPr>
+        <w:t xml:space="preserve">MiniMax </w:t>
+      </w:r>
+      <w:r>
+        <w:rPr>
+          <w:i w:val="false"/>
+          <w:iCs w:val="false"/>
+          <w:lang w:val="pt-PT"/>
+        </w:rPr>
+        <w:t xml:space="preserve">e </w:t>
+      </w:r>
+      <w:r>
+        <w:rPr>
+          <w:i/>
+          <w:iCs/>
+          <w:lang w:val="pt-PT"/>
+        </w:rPr>
+        <w:t xml:space="preserve"> AlphaBeta</w:t>
+      </w:r>
+      <w:r>
+        <w:rPr>
+          <w:i w:val="false"/>
+          <w:iCs w:val="false"/>
+          <w:lang w:val="pt-PT"/>
+        </w:rPr>
+        <w:t xml:space="preserve"> </w:t>
+      </w:r>
+      <w:r>
+        <w:rPr>
+          <w:i w:val="false"/>
+          <w:iCs w:val="false"/>
+          <w:lang w:val="pt-PT"/>
+        </w:rPr>
+        <w:t xml:space="preserve">também tem uma chamada para uma função </w:t>
+      </w:r>
+      <w:r>
+        <w:rPr>
+          <w:i/>
+          <w:iCs/>
+          <w:lang w:val="pt-PT"/>
+        </w:rPr>
+        <w:t xml:space="preserve">mcts </w:t>
+      </w:r>
+      <w:r>
+        <w:rPr>
+          <w:i w:val="false"/>
+          <w:iCs w:val="false"/>
+          <w:lang w:val="pt-PT"/>
+        </w:rPr>
+        <w:t xml:space="preserve">que é executada num ficheiro à parte. </w:t>
+      </w:r>
+      <w:r>
+        <w:rPr>
+          <w:i w:val="false"/>
+          <w:iCs w:val="false"/>
+          <w:lang w:val="pt-PT"/>
+        </w:rPr>
+        <w:t xml:space="preserve">O gicheiro </w:t>
+      </w:r>
+      <w:r>
+        <w:rPr>
+          <w:i/>
+          <w:iCs/>
+          <w:lang w:val="pt-PT"/>
+        </w:rPr>
+        <w:t>Mcts</w:t>
+      </w:r>
+      <w:r>
+        <w:rPr>
+          <w:i w:val="false"/>
+          <w:iCs w:val="false"/>
+          <w:lang w:val="pt-PT"/>
+        </w:rPr>
+        <w:t xml:space="preserve"> é o ficheiro onde está implementado o algoritmo </w:t>
+      </w:r>
+      <w:r>
+        <w:rPr>
+          <w:i/>
+          <w:iCs/>
+          <w:lang w:val="pt-PT"/>
+        </w:rPr>
+        <w:t>Mcts</w:t>
+      </w:r>
+      <w:r>
+        <w:rPr>
+          <w:i w:val="false"/>
+          <w:iCs w:val="false"/>
+          <w:lang w:val="pt-PT"/>
+        </w:rPr>
+        <w:t xml:space="preserve">. Nós decidimos colocar esse algoritmo num ficheiro à parte por causa do seu grande volume de implementação. </w:t>
       </w:r>
     </w:p>
     <w:p>
@@ -2789,15 +3069,15 @@
           <w:iCs w:val="false"/>
           <w:lang w:val="pt-PT"/>
         </w:rPr>
-        <w:t xml:space="preserve">o algoritmo vai pesquisar vai ser neste caso até à profundidade de nível cinco. </w:t>
-      </w:r>
-      <w:r>
-        <w:rPr>
-          <w:i w:val="false"/>
-          <w:iCs w:val="false"/>
-          <w:lang w:val="pt-PT"/>
-        </w:rPr>
-        <w:t xml:space="preserve">Como a função vai ser chamada quando for o computador a jogar então vai primeiro procurar o sucessor com maior utilidade, depois de descer um nó vai procurar o nó com menor utilidade e descer o nível e vai ser assim por cinco níveis no total. A função que procura o sucessor com maior utilidade é </w:t>
+        <w:t xml:space="preserve">o algoritmo vai pesquisar, </w:t>
+      </w:r>
+      <w:r>
+        <w:rPr>
+          <w:i w:val="false"/>
+          <w:iCs w:val="false"/>
+          <w:lang w:val="pt-PT"/>
+        </w:rPr>
+        <w:t xml:space="preserve">neste caso procura em 5 níveis de profundidade a contar com o nível de </w:t>
       </w:r>
       <w:r>
         <w:rPr>
@@ -2805,15 +3085,39 @@
           <w:iCs/>
           <w:lang w:val="pt-PT"/>
         </w:rPr>
-        <w:t xml:space="preserve">maxValue </w:t>
-      </w:r>
-      <w:r>
-        <w:rPr>
-          <w:i w:val="false"/>
-          <w:iCs w:val="false"/>
-          <w:lang w:val="pt-PT"/>
-        </w:rPr>
-        <w:t xml:space="preserve">e que procura o que tem menor utilidade é </w:t>
+        <w:t>root</w:t>
+      </w:r>
+      <w:r>
+        <w:rPr>
+          <w:i w:val="false"/>
+          <w:iCs w:val="false"/>
+          <w:lang w:val="pt-PT"/>
+        </w:rPr>
+        <w:t xml:space="preserve">. </w:t>
+      </w:r>
+      <w:r>
+        <w:rPr>
+          <w:i w:val="false"/>
+          <w:iCs w:val="false"/>
+          <w:lang w:val="pt-PT"/>
+        </w:rPr>
+        <w:t xml:space="preserve">Como a função vai ser chamada quando for o computador a jogar então vai primeiro procurar o sucessor com maior utilidade, depois de descer um nó vai procurar o nó com menor utilidade e descer o nível </w:t>
+      </w:r>
+      <w:r>
+        <w:rPr>
+          <w:i w:val="false"/>
+          <w:iCs w:val="false"/>
+          <w:lang w:val="pt-PT"/>
+        </w:rPr>
+        <w:t>e assim por adiante</w:t>
+      </w:r>
+      <w:r>
+        <w:rPr>
+          <w:i w:val="false"/>
+          <w:iCs w:val="false"/>
+          <w:lang w:val="pt-PT"/>
+        </w:rPr>
+        <w:t xml:space="preserve">. A função que procura o sucessor com maior utilidade é </w:t>
       </w:r>
       <w:r>
         <w:rPr>
@@ -2821,23 +3125,15 @@
           <w:iCs/>
           <w:lang w:val="pt-PT"/>
         </w:rPr>
-        <w:t>minValue</w:t>
-      </w:r>
-      <w:r>
-        <w:rPr>
-          <w:i w:val="false"/>
-          <w:iCs w:val="false"/>
-          <w:lang w:val="pt-PT"/>
-        </w:rPr>
-        <w:t xml:space="preserve">. Quando estas funções são executadas, </w:t>
-      </w:r>
-      <w:r>
-        <w:rPr>
-          <w:i w:val="false"/>
-          <w:iCs w:val="false"/>
-          <w:lang w:val="pt-PT"/>
-        </w:rPr>
-        <w:t xml:space="preserve">os sucessores do nó selecionado são guardados numa </w:t>
+        <w:t xml:space="preserve">maxValue </w:t>
+      </w:r>
+      <w:r>
+        <w:rPr>
+          <w:i w:val="false"/>
+          <w:iCs w:val="false"/>
+          <w:lang w:val="pt-PT"/>
+        </w:rPr>
+        <w:t xml:space="preserve">e que procura o que tem menor utilidade é </w:t>
       </w:r>
       <w:r>
         <w:rPr>
@@ -2845,15 +3141,39 @@
           <w:iCs/>
           <w:lang w:val="pt-PT"/>
         </w:rPr>
-        <w:t>hash table</w:t>
-      </w:r>
-      <w:r>
-        <w:rPr>
-          <w:i w:val="false"/>
-          <w:iCs w:val="false"/>
-          <w:lang w:val="pt-PT"/>
-        </w:rPr>
-        <w:t xml:space="preserve"> e para cada sucessor é executado a função seguinte e calculado qual </w:t>
+        <w:t>minValue</w:t>
+      </w:r>
+      <w:r>
+        <w:rPr>
+          <w:i w:val="false"/>
+          <w:iCs w:val="false"/>
+          <w:lang w:val="pt-PT"/>
+        </w:rPr>
+        <w:t xml:space="preserve">. Quando estas funções são executadas, </w:t>
+      </w:r>
+      <w:r>
+        <w:rPr>
+          <w:i w:val="false"/>
+          <w:iCs w:val="false"/>
+          <w:lang w:val="pt-PT"/>
+        </w:rPr>
+        <w:t xml:space="preserve">os sucessores do nó selecionado são guardados numa </w:t>
+      </w:r>
+      <w:r>
+        <w:rPr>
+          <w:i w:val="false"/>
+          <w:iCs w:val="false"/>
+          <w:lang w:val="pt-PT"/>
+        </w:rPr>
+        <w:t xml:space="preserve">em memória </w:t>
+      </w:r>
+      <w:r>
+        <w:rPr>
+          <w:i w:val="false"/>
+          <w:iCs w:val="false"/>
+          <w:lang w:val="pt-PT"/>
+        </w:rPr>
+        <w:t xml:space="preserve">e para cada sucessor é executado a função seguinte e calculado qual </w:t>
       </w:r>
       <w:r>
         <w:rPr>
@@ -2941,7 +3261,7 @@
                 <wp:positionV relativeFrom="paragraph">
                   <wp:posOffset>-22860</wp:posOffset>
                 </wp:positionV>
-                <wp:extent cx="5280025" cy="4582160"/>
+                <wp:extent cx="5280025" cy="4464685"/>
                 <wp:effectExtent l="635" t="635" r="635" b="635"/>
                 <wp:wrapSquare wrapText="bothSides"/>
                 <wp:docPr id="1" name="Text Frame 1"/>
@@ -2952,7 +3272,7 @@
                       <wps:spPr>
                         <a:xfrm>
                           <a:off x="0" y="0"/>
-                          <a:ext cx="5280120" cy="4582080"/>
+                          <a:ext cx="5280120" cy="4464720"/>
                         </a:xfrm>
                         <a:prstGeom prst="rect">
                           <a:avLst/>
@@ -6464,15 +6784,6 @@
                               <w:t>}</w:t>
                             </w:r>
                           </w:p>
-                          <w:p>
-                            <w:pPr>
-                              <w:bidi w:val="0"/>
-                              <w:rPr/>
-                            </w:pPr>
-                            <w:r>
-                              <w:rPr/>
-                            </w:r>
-                          </w:p>
                         </w:txbxContent>
                       </wps:txbx>
                       <wps:bodyPr wrap="square" lIns="0" rIns="0" tIns="0" bIns="0" anchor="t">
@@ -6490,7 +6801,7 @@
                 <v:stroke joinstyle="miter"/>
                 <v:path gradientshapeok="t" o:connecttype="rect"/>
               </v:shapetype>
-              <v:shape id="shape_0" ID="Text Frame 1" fillcolor="#eeeeee" stroked="t" o:allowincell="f" style="position:absolute;margin-left:-2.7pt;margin-top:-1.8pt;width:415.7pt;height:360.75pt;mso-wrap-style:square;v-text-anchor:top" type="_x0000_t202">
+              <v:shape id="shape_0" ID="Text Frame 1" fillcolor="#eeeeee" stroked="t" o:allowincell="f" style="position:absolute;margin-left:-2.7pt;margin-top:-1.8pt;width:415.7pt;height:351.5pt;mso-wrap-style:square;v-text-anchor:top" type="_x0000_t202">
                 <v:textbox>
                   <w:txbxContent>
                     <w:p>
@@ -9986,15 +10297,6 @@
                           <w:lang w:val="zxx"/>
                         </w:rPr>
                         <w:t>}</w:t>
-                      </w:r>
-                    </w:p>
-                    <w:p>
-                      <w:pPr>
-                        <w:bidi w:val="0"/>
-                        <w:rPr/>
-                      </w:pPr>
-                      <w:r>
-                        <w:rPr/>
                       </w:r>
                     </w:p>
                   </w:txbxContent>
@@ -18066,7 +18368,27 @@
           <w:iCs w:val="false"/>
           <w:lang w:val="pt-PT"/>
         </w:rPr>
-        <w:t>)</w:t>
+        <w:t xml:space="preserve">) </w:t>
+      </w:r>
+      <w:r>
+        <w:rPr>
+          <w:b w:val="false"/>
+          <w:bCs w:val="false"/>
+          <w:i w:val="false"/>
+          <w:iCs w:val="false"/>
+          <w:lang w:val="pt-PT"/>
+        </w:rPr>
+        <w:t>usando a fórmula de seleção</w:t>
+      </w:r>
+      <w:r>
+        <w:rPr>
+          <w:b w:val="false"/>
+          <w:bCs w:val="false"/>
+          <w:i w:val="false"/>
+          <w:iCs w:val="false"/>
+          <w:lang w:val="pt-PT"/>
+        </w:rPr>
+        <w:t>,</w:t>
       </w:r>
       <w:r>
         <w:rPr>
@@ -20473,6 +20795,102 @@
     </w:p>
     <w:p>
       <w:pPr>
+        <w:pStyle w:val="TextBody"/>
+        <w:bidi w:val="0"/>
+        <w:jc w:val="left"/>
+        <w:rPr/>
+      </w:pPr>
+      <w:r>
+        <w:rPr/>
+        <w:t xml:space="preserve">Nós fizemos este algoritmo com base nas seguintes fontes </w:t>
+      </w:r>
+      <w:r>
+        <w:rPr/>
+        <w:fldChar w:fldCharType="begin"/>
+      </w:r>
+      <w:r>
+        <w:rPr/>
+        <w:instrText xml:space="preserve"> CITATION  "4"</w:instrText>
+      </w:r>
+      <w:r>
+        <w:rPr/>
+        <w:fldChar w:fldCharType="separate"/>
+      </w:r>
+      <w:r>
+        <w:rPr/>
+        <w:t>4</w:t>
+      </w:r>
+      <w:r>
+        <w:rPr/>
+        <w:fldChar w:fldCharType="end"/>
+      </w:r>
+      <w:r>
+        <w:rPr/>
+        <w:fldChar w:fldCharType="begin"/>
+      </w:r>
+      <w:r>
+        <w:rPr/>
+        <w:instrText xml:space="preserve"> CITATION  "5"</w:instrText>
+      </w:r>
+      <w:r>
+        <w:rPr/>
+        <w:fldChar w:fldCharType="separate"/>
+      </w:r>
+      <w:r>
+        <w:rPr/>
+        <w:t>5</w:t>
+      </w:r>
+      <w:r>
+        <w:rPr/>
+        <w:fldChar w:fldCharType="end"/>
+      </w:r>
+      <w:r>
+        <w:rPr/>
+        <w:fldChar w:fldCharType="begin"/>
+      </w:r>
+      <w:r>
+        <w:rPr/>
+        <w:instrText xml:space="preserve"> CITATION  "6"</w:instrText>
+      </w:r>
+      <w:r>
+        <w:rPr/>
+        <w:fldChar w:fldCharType="separate"/>
+      </w:r>
+      <w:r>
+        <w:rPr/>
+        <w:t>6</w:t>
+      </w:r>
+      <w:r>
+        <w:rPr/>
+        <w:fldChar w:fldCharType="end"/>
+      </w:r>
+      <w:r>
+        <w:rPr/>
+        <w:fldChar w:fldCharType="begin"/>
+      </w:r>
+      <w:r>
+        <w:rPr/>
+        <w:instrText xml:space="preserve"> CITATION  "7"</w:instrText>
+      </w:r>
+      <w:r>
+        <w:rPr/>
+        <w:fldChar w:fldCharType="separate"/>
+      </w:r>
+      <w:r>
+        <w:rPr/>
+        <w:t>7</w:t>
+      </w:r>
+      <w:r>
+        <w:rPr/>
+        <w:fldChar w:fldCharType="end"/>
+      </w:r>
+      <w:r>
+        <w:rPr/>
+        <w:t>.</w:t>
+      </w:r>
+    </w:p>
+    <w:p>
+      <w:pPr>
         <w:pStyle w:val="Heading1"/>
         <w:bidi w:val="0"/>
         <w:jc w:val="left"/>
@@ -20526,6 +20944,8 @@
         <w:jc w:val="left"/>
         <w:rPr/>
       </w:pPr>
+      <w:bookmarkStart w:id="11" w:name="__RefHeading___Toc2394_440395526"/>
+      <w:bookmarkEnd w:id="11"/>
       <w:r>
         <w:rPr/>
         <w:t>MiniMax</w:t>
@@ -20545,14 +20965,14 @@
         </w:tblCellMar>
       </w:tblPr>
       <w:tblGrid>
-        <w:gridCol w:w="4153"/>
-        <w:gridCol w:w="4153"/>
+        <w:gridCol w:w="4152"/>
+        <w:gridCol w:w="4154"/>
       </w:tblGrid>
       <w:tr>
         <w:trPr/>
         <w:tc>
           <w:tcPr>
-            <w:tcW w:w="4153" w:type="dxa"/>
+            <w:tcW w:w="4152" w:type="dxa"/>
             <w:tcBorders>
               <w:top w:val="single" w:sz="4" w:space="0" w:color="000000"/>
               <w:left w:val="single" w:sz="4" w:space="0" w:color="000000"/>
@@ -20574,7 +20994,7 @@
         </w:tc>
         <w:tc>
           <w:tcPr>
-            <w:tcW w:w="4153" w:type="dxa"/>
+            <w:tcW w:w="4154" w:type="dxa"/>
             <w:tcBorders>
               <w:top w:val="single" w:sz="4" w:space="0" w:color="000000"/>
               <w:left w:val="single" w:sz="4" w:space="0" w:color="000000"/>
@@ -20604,7 +21024,7 @@
         <w:trPr/>
         <w:tc>
           <w:tcPr>
-            <w:tcW w:w="4153" w:type="dxa"/>
+            <w:tcW w:w="4152" w:type="dxa"/>
             <w:tcBorders>
               <w:left w:val="single" w:sz="4" w:space="0" w:color="000000"/>
               <w:bottom w:val="single" w:sz="4" w:space="0" w:color="000000"/>
@@ -20625,7 +21045,7 @@
         </w:tc>
         <w:tc>
           <w:tcPr>
-            <w:tcW w:w="4153" w:type="dxa"/>
+            <w:tcW w:w="4154" w:type="dxa"/>
             <w:tcBorders>
               <w:left w:val="single" w:sz="4" w:space="0" w:color="000000"/>
               <w:bottom w:val="single" w:sz="4" w:space="0" w:color="000000"/>
@@ -20650,7 +21070,7 @@
         <w:trPr/>
         <w:tc>
           <w:tcPr>
-            <w:tcW w:w="4153" w:type="dxa"/>
+            <w:tcW w:w="4152" w:type="dxa"/>
             <w:tcBorders>
               <w:left w:val="single" w:sz="4" w:space="0" w:color="000000"/>
               <w:bottom w:val="single" w:sz="4" w:space="0" w:color="000000"/>
@@ -20671,7 +21091,7 @@
         </w:tc>
         <w:tc>
           <w:tcPr>
-            <w:tcW w:w="4153" w:type="dxa"/>
+            <w:tcW w:w="4154" w:type="dxa"/>
             <w:tcBorders>
               <w:left w:val="single" w:sz="4" w:space="0" w:color="000000"/>
               <w:bottom w:val="single" w:sz="4" w:space="0" w:color="000000"/>
@@ -20696,7 +21116,7 @@
         <w:trPr/>
         <w:tc>
           <w:tcPr>
-            <w:tcW w:w="4153" w:type="dxa"/>
+            <w:tcW w:w="4152" w:type="dxa"/>
             <w:tcBorders>
               <w:left w:val="single" w:sz="4" w:space="0" w:color="000000"/>
               <w:bottom w:val="single" w:sz="4" w:space="0" w:color="000000"/>
@@ -20717,7 +21137,7 @@
         </w:tc>
         <w:tc>
           <w:tcPr>
-            <w:tcW w:w="4153" w:type="dxa"/>
+            <w:tcW w:w="4154" w:type="dxa"/>
             <w:tcBorders>
               <w:left w:val="single" w:sz="4" w:space="0" w:color="000000"/>
               <w:bottom w:val="single" w:sz="4" w:space="0" w:color="000000"/>
@@ -20742,7 +21162,7 @@
         <w:trPr/>
         <w:tc>
           <w:tcPr>
-            <w:tcW w:w="4153" w:type="dxa"/>
+            <w:tcW w:w="4152" w:type="dxa"/>
             <w:tcBorders>
               <w:left w:val="single" w:sz="4" w:space="0" w:color="000000"/>
               <w:bottom w:val="single" w:sz="4" w:space="0" w:color="000000"/>
@@ -20763,7 +21183,7 @@
         </w:tc>
         <w:tc>
           <w:tcPr>
-            <w:tcW w:w="4153" w:type="dxa"/>
+            <w:tcW w:w="4154" w:type="dxa"/>
             <w:tcBorders>
               <w:left w:val="single" w:sz="4" w:space="0" w:color="000000"/>
               <w:bottom w:val="single" w:sz="4" w:space="0" w:color="000000"/>
@@ -20788,7 +21208,7 @@
         <w:trPr/>
         <w:tc>
           <w:tcPr>
-            <w:tcW w:w="4153" w:type="dxa"/>
+            <w:tcW w:w="4152" w:type="dxa"/>
             <w:tcBorders>
               <w:left w:val="single" w:sz="4" w:space="0" w:color="000000"/>
               <w:bottom w:val="single" w:sz="4" w:space="0" w:color="000000"/>
@@ -20809,7 +21229,7 @@
         </w:tc>
         <w:tc>
           <w:tcPr>
-            <w:tcW w:w="4153" w:type="dxa"/>
+            <w:tcW w:w="4154" w:type="dxa"/>
             <w:tcBorders>
               <w:left w:val="single" w:sz="4" w:space="0" w:color="000000"/>
               <w:bottom w:val="single" w:sz="4" w:space="0" w:color="000000"/>
@@ -20841,7 +21261,9 @@
         </w:rPr>
       </w:pPr>
       <w:r>
-        <w:rPr/>
+        <w:rPr>
+          <w:lang w:val="pt-PT"/>
+        </w:rPr>
       </w:r>
     </w:p>
     <w:p>
@@ -20851,6 +21273,8 @@
         <w:jc w:val="left"/>
         <w:rPr/>
       </w:pPr>
+      <w:bookmarkStart w:id="12" w:name="__RefHeading___Toc2396_440395526"/>
+      <w:bookmarkEnd w:id="12"/>
       <w:r>
         <w:rPr/>
         <w:t>Alpha-Beta</w:t>
@@ -20870,14 +21294,14 @@
         </w:tblCellMar>
       </w:tblPr>
       <w:tblGrid>
-        <w:gridCol w:w="4153"/>
-        <w:gridCol w:w="4153"/>
+        <w:gridCol w:w="4152"/>
+        <w:gridCol w:w="4154"/>
       </w:tblGrid>
       <w:tr>
         <w:trPr/>
         <w:tc>
           <w:tcPr>
-            <w:tcW w:w="4153" w:type="dxa"/>
+            <w:tcW w:w="4152" w:type="dxa"/>
             <w:tcBorders>
               <w:top w:val="single" w:sz="4" w:space="0" w:color="000000"/>
               <w:left w:val="single" w:sz="4" w:space="0" w:color="000000"/>
@@ -20899,7 +21323,7 @@
         </w:tc>
         <w:tc>
           <w:tcPr>
-            <w:tcW w:w="4153" w:type="dxa"/>
+            <w:tcW w:w="4154" w:type="dxa"/>
             <w:tcBorders>
               <w:top w:val="single" w:sz="4" w:space="0" w:color="000000"/>
               <w:left w:val="single" w:sz="4" w:space="0" w:color="000000"/>
@@ -20925,7 +21349,7 @@
         <w:trPr/>
         <w:tc>
           <w:tcPr>
-            <w:tcW w:w="4153" w:type="dxa"/>
+            <w:tcW w:w="4152" w:type="dxa"/>
             <w:tcBorders>
               <w:left w:val="single" w:sz="4" w:space="0" w:color="000000"/>
               <w:bottom w:val="single" w:sz="4" w:space="0" w:color="000000"/>
@@ -20946,7 +21370,7 @@
         </w:tc>
         <w:tc>
           <w:tcPr>
-            <w:tcW w:w="4153" w:type="dxa"/>
+            <w:tcW w:w="4154" w:type="dxa"/>
             <w:tcBorders>
               <w:left w:val="single" w:sz="4" w:space="0" w:color="000000"/>
               <w:bottom w:val="single" w:sz="4" w:space="0" w:color="000000"/>
@@ -20971,7 +21395,7 @@
         <w:trPr/>
         <w:tc>
           <w:tcPr>
-            <w:tcW w:w="4153" w:type="dxa"/>
+            <w:tcW w:w="4152" w:type="dxa"/>
             <w:tcBorders>
               <w:left w:val="single" w:sz="4" w:space="0" w:color="000000"/>
               <w:bottom w:val="single" w:sz="4" w:space="0" w:color="000000"/>
@@ -20992,7 +21416,7 @@
         </w:tc>
         <w:tc>
           <w:tcPr>
-            <w:tcW w:w="4153" w:type="dxa"/>
+            <w:tcW w:w="4154" w:type="dxa"/>
             <w:tcBorders>
               <w:left w:val="single" w:sz="4" w:space="0" w:color="000000"/>
               <w:bottom w:val="single" w:sz="4" w:space="0" w:color="000000"/>
@@ -21017,7 +21441,7 @@
         <w:trPr/>
         <w:tc>
           <w:tcPr>
-            <w:tcW w:w="4153" w:type="dxa"/>
+            <w:tcW w:w="4152" w:type="dxa"/>
             <w:tcBorders>
               <w:left w:val="single" w:sz="4" w:space="0" w:color="000000"/>
               <w:bottom w:val="single" w:sz="4" w:space="0" w:color="000000"/>
@@ -21038,7 +21462,7 @@
         </w:tc>
         <w:tc>
           <w:tcPr>
-            <w:tcW w:w="4153" w:type="dxa"/>
+            <w:tcW w:w="4154" w:type="dxa"/>
             <w:tcBorders>
               <w:left w:val="single" w:sz="4" w:space="0" w:color="000000"/>
               <w:bottom w:val="single" w:sz="4" w:space="0" w:color="000000"/>
@@ -21063,7 +21487,7 @@
         <w:trPr/>
         <w:tc>
           <w:tcPr>
-            <w:tcW w:w="4153" w:type="dxa"/>
+            <w:tcW w:w="4152" w:type="dxa"/>
             <w:tcBorders>
               <w:left w:val="single" w:sz="4" w:space="0" w:color="000000"/>
               <w:bottom w:val="single" w:sz="4" w:space="0" w:color="000000"/>
@@ -21084,7 +21508,7 @@
         </w:tc>
         <w:tc>
           <w:tcPr>
-            <w:tcW w:w="4153" w:type="dxa"/>
+            <w:tcW w:w="4154" w:type="dxa"/>
             <w:tcBorders>
               <w:left w:val="single" w:sz="4" w:space="0" w:color="000000"/>
               <w:bottom w:val="single" w:sz="4" w:space="0" w:color="000000"/>
@@ -21109,7 +21533,7 @@
         <w:trPr/>
         <w:tc>
           <w:tcPr>
-            <w:tcW w:w="4153" w:type="dxa"/>
+            <w:tcW w:w="4152" w:type="dxa"/>
             <w:tcBorders>
               <w:left w:val="single" w:sz="4" w:space="0" w:color="000000"/>
               <w:bottom w:val="single" w:sz="4" w:space="0" w:color="000000"/>
@@ -21130,7 +21554,7 @@
         </w:tc>
         <w:tc>
           <w:tcPr>
-            <w:tcW w:w="4153" w:type="dxa"/>
+            <w:tcW w:w="4154" w:type="dxa"/>
             <w:tcBorders>
               <w:left w:val="single" w:sz="4" w:space="0" w:color="000000"/>
               <w:bottom w:val="single" w:sz="4" w:space="0" w:color="000000"/>
@@ -21170,6 +21594,8 @@
         <w:jc w:val="left"/>
         <w:rPr/>
       </w:pPr>
+      <w:bookmarkStart w:id="13" w:name="__RefHeading___Toc2398_440395526"/>
+      <w:bookmarkEnd w:id="13"/>
       <w:r>
         <w:rPr/>
         <w:t>MCTS</w:t>
@@ -21189,14 +21615,14 @@
         </w:tblCellMar>
       </w:tblPr>
       <w:tblGrid>
-        <w:gridCol w:w="4153"/>
-        <w:gridCol w:w="4153"/>
+        <w:gridCol w:w="4152"/>
+        <w:gridCol w:w="4154"/>
       </w:tblGrid>
       <w:tr>
         <w:trPr/>
         <w:tc>
           <w:tcPr>
-            <w:tcW w:w="4153" w:type="dxa"/>
+            <w:tcW w:w="4152" w:type="dxa"/>
             <w:tcBorders>
               <w:top w:val="single" w:sz="4" w:space="0" w:color="000000"/>
               <w:left w:val="single" w:sz="4" w:space="0" w:color="000000"/>
@@ -21218,7 +21644,7 @@
         </w:tc>
         <w:tc>
           <w:tcPr>
-            <w:tcW w:w="4153" w:type="dxa"/>
+            <w:tcW w:w="4154" w:type="dxa"/>
             <w:tcBorders>
               <w:top w:val="single" w:sz="4" w:space="0" w:color="000000"/>
               <w:left w:val="single" w:sz="4" w:space="0" w:color="000000"/>
@@ -21244,7 +21670,7 @@
         <w:trPr/>
         <w:tc>
           <w:tcPr>
-            <w:tcW w:w="4153" w:type="dxa"/>
+            <w:tcW w:w="4152" w:type="dxa"/>
             <w:tcBorders>
               <w:left w:val="single" w:sz="4" w:space="0" w:color="000000"/>
               <w:bottom w:val="single" w:sz="4" w:space="0" w:color="000000"/>
@@ -21265,7 +21691,7 @@
         </w:tc>
         <w:tc>
           <w:tcPr>
-            <w:tcW w:w="4153" w:type="dxa"/>
+            <w:tcW w:w="4154" w:type="dxa"/>
             <w:tcBorders>
               <w:left w:val="single" w:sz="4" w:space="0" w:color="000000"/>
               <w:bottom w:val="single" w:sz="4" w:space="0" w:color="000000"/>
@@ -21290,7 +21716,7 @@
         <w:trPr/>
         <w:tc>
           <w:tcPr>
-            <w:tcW w:w="4153" w:type="dxa"/>
+            <w:tcW w:w="4152" w:type="dxa"/>
             <w:tcBorders>
               <w:left w:val="single" w:sz="4" w:space="0" w:color="000000"/>
               <w:bottom w:val="single" w:sz="4" w:space="0" w:color="000000"/>
@@ -21311,7 +21737,7 @@
         </w:tc>
         <w:tc>
           <w:tcPr>
-            <w:tcW w:w="4153" w:type="dxa"/>
+            <w:tcW w:w="4154" w:type="dxa"/>
             <w:tcBorders>
               <w:left w:val="single" w:sz="4" w:space="0" w:color="000000"/>
               <w:bottom w:val="single" w:sz="4" w:space="0" w:color="000000"/>
@@ -21336,7 +21762,7 @@
         <w:trPr/>
         <w:tc>
           <w:tcPr>
-            <w:tcW w:w="4153" w:type="dxa"/>
+            <w:tcW w:w="4152" w:type="dxa"/>
             <w:tcBorders>
               <w:left w:val="single" w:sz="4" w:space="0" w:color="000000"/>
               <w:bottom w:val="single" w:sz="4" w:space="0" w:color="000000"/>
@@ -21357,7 +21783,7 @@
         </w:tc>
         <w:tc>
           <w:tcPr>
-            <w:tcW w:w="4153" w:type="dxa"/>
+            <w:tcW w:w="4154" w:type="dxa"/>
             <w:tcBorders>
               <w:left w:val="single" w:sz="4" w:space="0" w:color="000000"/>
               <w:bottom w:val="single" w:sz="4" w:space="0" w:color="000000"/>
@@ -21382,7 +21808,7 @@
         <w:trPr/>
         <w:tc>
           <w:tcPr>
-            <w:tcW w:w="4153" w:type="dxa"/>
+            <w:tcW w:w="4152" w:type="dxa"/>
             <w:tcBorders>
               <w:left w:val="single" w:sz="4" w:space="0" w:color="000000"/>
               <w:bottom w:val="single" w:sz="4" w:space="0" w:color="000000"/>
@@ -21403,7 +21829,7 @@
         </w:tc>
         <w:tc>
           <w:tcPr>
-            <w:tcW w:w="4153" w:type="dxa"/>
+            <w:tcW w:w="4154" w:type="dxa"/>
             <w:tcBorders>
               <w:left w:val="single" w:sz="4" w:space="0" w:color="000000"/>
               <w:bottom w:val="single" w:sz="4" w:space="0" w:color="000000"/>
@@ -21428,7 +21854,7 @@
         <w:trPr/>
         <w:tc>
           <w:tcPr>
-            <w:tcW w:w="4153" w:type="dxa"/>
+            <w:tcW w:w="4152" w:type="dxa"/>
             <w:tcBorders>
               <w:left w:val="single" w:sz="4" w:space="0" w:color="000000"/>
               <w:bottom w:val="single" w:sz="4" w:space="0" w:color="000000"/>
@@ -21449,7 +21875,7 @@
         </w:tc>
         <w:tc>
           <w:tcPr>
-            <w:tcW w:w="4153" w:type="dxa"/>
+            <w:tcW w:w="4154" w:type="dxa"/>
             <w:tcBorders>
               <w:left w:val="single" w:sz="4" w:space="0" w:color="000000"/>
               <w:bottom w:val="single" w:sz="4" w:space="0" w:color="000000"/>
@@ -21487,11 +21913,569 @@
         <w:pStyle w:val="TextBody"/>
         <w:bidi w:val="0"/>
         <w:jc w:val="left"/>
+        <w:rPr>
+          <w:lang w:val="pt-PT"/>
+        </w:rPr>
+      </w:pPr>
+      <w:r>
+        <w:rPr>
+          <w:lang w:val="pt-PT"/>
+        </w:rPr>
+        <w:t xml:space="preserve">Em conclusão a nível de rapidez </w:t>
+      </w:r>
+      <w:r>
+        <w:rPr>
+          <w:i/>
+          <w:iCs/>
+          <w:lang w:val="pt-PT"/>
+        </w:rPr>
+        <w:t xml:space="preserve">Alpha-Beta </w:t>
+      </w:r>
+      <w:r>
+        <w:rPr>
+          <w:lang w:val="pt-PT"/>
+        </w:rPr>
+        <w:t xml:space="preserve">é melhor, </w:t>
+      </w:r>
+      <w:r>
+        <w:rPr>
+          <w:lang w:val="pt-PT"/>
+        </w:rPr>
+        <w:t xml:space="preserve">pois não tem tantos nós para processar, como </w:t>
+      </w:r>
+      <w:r>
+        <w:rPr>
+          <w:i/>
+          <w:iCs/>
+          <w:lang w:val="pt-PT"/>
+        </w:rPr>
+        <w:t>MiniMax</w:t>
+      </w:r>
+      <w:r>
+        <w:rPr>
+          <w:lang w:val="pt-PT"/>
+        </w:rPr>
+        <w:t xml:space="preserve">. </w:t>
+      </w:r>
+      <w:r>
+        <w:rPr>
+          <w:lang w:val="pt-PT"/>
+        </w:rPr>
+        <w:t>Já o</w:t>
+      </w:r>
+      <w:r>
+        <w:rPr>
+          <w:i/>
+          <w:iCs/>
+          <w:lang w:val="pt-PT"/>
+        </w:rPr>
+        <w:t xml:space="preserve"> Monte Carlo Tree Search</w:t>
+      </w:r>
+      <w:r>
+        <w:rPr>
+          <w:i w:val="false"/>
+          <w:iCs w:val="false"/>
+          <w:lang w:val="pt-PT"/>
+        </w:rPr>
+        <w:t xml:space="preserve"> é o pior dependendo do número de iterações que são feitas. Nestes casos TOTAL_ITERACTION tem valor de 1000, logo vai ter que processar mais nós do que os restantes algoritmos.</w:t>
+      </w:r>
+      <w:r>
+        <w:rPr>
+          <w:i w:val="false"/>
+          <w:iCs w:val="false"/>
+          <w:lang w:val="pt-PT"/>
+        </w:rPr>
+        <w:t xml:space="preserve"> </w:t>
+      </w:r>
+    </w:p>
+    <w:p>
+      <w:pPr>
+        <w:pStyle w:val="TextBody"/>
+        <w:bidi w:val="0"/>
+        <w:jc w:val="left"/>
+        <w:rPr>
+          <w:lang w:val="pt-PT"/>
+        </w:rPr>
+      </w:pPr>
+      <w:r>
+        <w:rPr>
+          <w:i w:val="false"/>
+          <w:iCs w:val="false"/>
+          <w:lang w:val="pt-PT"/>
+        </w:rPr>
+        <w:tab/>
+      </w:r>
+      <w:r>
+        <w:rPr>
+          <w:lang w:val="pt-PT"/>
+        </w:rPr>
+        <w:t xml:space="preserve">Nós </w:t>
+      </w:r>
+      <w:r>
+        <w:rPr>
+          <w:lang w:val="pt-PT"/>
+        </w:rPr>
+        <w:t xml:space="preserve">verificamos quantos nós ficam guardados na memória em cada algoritmo. Tanto o </w:t>
+      </w:r>
+      <w:r>
+        <w:rPr>
+          <w:i/>
+          <w:iCs/>
+          <w:lang w:val="pt-PT"/>
+        </w:rPr>
+        <w:t xml:space="preserve">MiniMax </w:t>
+      </w:r>
+      <w:r>
+        <w:rPr>
+          <w:i w:val="false"/>
+          <w:iCs w:val="false"/>
+          <w:lang w:val="pt-PT"/>
+        </w:rPr>
+        <w:t xml:space="preserve">como o </w:t>
+      </w:r>
+      <w:r>
+        <w:rPr>
+          <w:i/>
+          <w:iCs/>
+          <w:lang w:val="pt-PT"/>
+        </w:rPr>
+        <w:t>Alpha-Beta</w:t>
+      </w:r>
+      <w:r>
+        <w:rPr>
+          <w:i w:val="false"/>
+          <w:iCs w:val="false"/>
+          <w:lang w:val="pt-PT"/>
+        </w:rPr>
+        <w:t>, no pior caso, guardam (</w:t>
+      </w:r>
+      <w:r>
+        <w:rPr>
+          <w:i w:val="false"/>
+          <w:iCs w:val="false"/>
+          <w:lang w:val="pt-PT"/>
+        </w:rPr>
+      </w:r>
+      <m:oMath xmlns:m="http://schemas.openxmlformats.org/officeDocument/2006/math">
+        <m:nary>
+          <m:naryPr>
+            <m:chr m:val="∑"/>
+          </m:naryPr>
+          <m:sub>
+            <m:r>
+              <w:rPr>
+                <w:rFonts w:ascii="Cambria Math" w:hAnsi="Cambria Math"/>
+              </w:rPr>
+              <m:t xml:space="preserve">i</m:t>
+            </m:r>
+            <m:r>
+              <w:rPr>
+                <w:rFonts w:ascii="Cambria Math" w:hAnsi="Cambria Math"/>
+              </w:rPr>
+              <m:t xml:space="preserve">=</m:t>
+            </m:r>
+            <m:r>
+              <w:rPr>
+                <w:rFonts w:ascii="Cambria Math" w:hAnsi="Cambria Math"/>
+              </w:rPr>
+              <m:t xml:space="preserve">0</m:t>
+            </m:r>
+          </m:sub>
+          <m:sup>
+            <m:r>
+              <w:rPr>
+                <w:rFonts w:ascii="Cambria Math" w:hAnsi="Cambria Math"/>
+              </w:rPr>
+              <m:t xml:space="preserve">d</m:t>
+            </m:r>
+          </m:sup>
+          <m:e>
+            <m:sSup>
+              <m:e>
+                <m:r>
+                  <w:rPr>
+                    <w:rFonts w:ascii="Cambria Math" w:hAnsi="Cambria Math"/>
+                  </w:rPr>
+                  <m:t xml:space="preserve">b</m:t>
+                </m:r>
+              </m:e>
+              <m:sup>
+                <m:r>
+                  <w:rPr>
+                    <w:rFonts w:ascii="Cambria Math" w:hAnsi="Cambria Math"/>
+                  </w:rPr>
+                  <m:t xml:space="preserve">i</m:t>
+                </m:r>
+              </m:sup>
+            </m:sSup>
+          </m:e>
+        </m:nary>
+      </m:oMath>
+      <w:r>
+        <w:rPr>
+          <w:i w:val="false"/>
+          <w:iCs w:val="false"/>
+          <w:lang w:val="pt-PT"/>
+        </w:rPr>
+        <w:t xml:space="preserve">) nós em cada jogada em que </w:t>
+      </w:r>
+      <w:r>
+        <w:rPr>
+          <w:i/>
+          <w:iCs/>
+          <w:lang w:val="pt-PT"/>
+        </w:rPr>
+        <w:t xml:space="preserve">d </w:t>
+      </w:r>
+      <w:r>
+        <w:rPr>
+          <w:i w:val="false"/>
+          <w:iCs w:val="false"/>
+          <w:lang w:val="pt-PT"/>
+        </w:rPr>
+        <w:t xml:space="preserve">diz quantos níveis de profundidade queremos que faça a pesquisa e </w:t>
+      </w:r>
+      <w:r>
+        <w:rPr>
+          <w:i/>
+          <w:iCs/>
+          <w:lang w:val="pt-PT"/>
+        </w:rPr>
+        <w:t xml:space="preserve">b </w:t>
+      </w:r>
+      <w:r>
+        <w:rPr>
+          <w:i w:val="false"/>
+          <w:iCs w:val="false"/>
+          <w:lang w:val="pt-PT"/>
+        </w:rPr>
+        <w:t xml:space="preserve">o fator de ramificação. No nosso programa definimos que </w:t>
+      </w:r>
+      <w:r>
+        <w:rPr>
+          <w:i/>
+          <w:iCs/>
+          <w:lang w:val="pt-PT"/>
+        </w:rPr>
+        <w:t>d=5</w:t>
+      </w:r>
+      <w:r>
+        <w:rPr>
+          <w:i w:val="false"/>
+          <w:iCs w:val="false"/>
+          <w:lang w:val="pt-PT"/>
+        </w:rPr>
+        <w:t xml:space="preserve"> e o </w:t>
+      </w:r>
+      <w:r>
+        <w:rPr>
+          <w:i/>
+          <w:iCs/>
+          <w:lang w:val="pt-PT"/>
+        </w:rPr>
+        <w:t>b =7</w:t>
+      </w:r>
+      <w:r>
+        <w:rPr>
+          <w:i w:val="false"/>
+          <w:iCs w:val="false"/>
+          <w:lang w:val="pt-PT"/>
+        </w:rPr>
+        <w:t xml:space="preserve">, no máximo. Logo tanto </w:t>
+      </w:r>
+      <w:r>
+        <w:rPr>
+          <w:i/>
+          <w:iCs/>
+          <w:lang w:val="pt-PT"/>
+        </w:rPr>
+        <w:t xml:space="preserve">MiniMax </w:t>
+      </w:r>
+      <w:r>
+        <w:rPr>
+          <w:i w:val="false"/>
+          <w:iCs w:val="false"/>
+          <w:lang w:val="pt-PT"/>
+        </w:rPr>
+        <w:t xml:space="preserve">como </w:t>
+      </w:r>
+      <w:r>
+        <w:rPr>
+          <w:i/>
+          <w:iCs/>
+          <w:lang w:val="pt-PT"/>
+        </w:rPr>
+        <w:t>Alpha-Beta</w:t>
+      </w:r>
+      <w:r>
+        <w:rPr>
+          <w:i w:val="false"/>
+          <w:iCs w:val="false"/>
+          <w:lang w:val="pt-PT"/>
+        </w:rPr>
+        <w:t xml:space="preserve"> vão guardar em cada jogada, no máximo, 2801 nós na memória. Já </w:t>
+      </w:r>
+      <w:r>
+        <w:rPr>
+          <w:i/>
+          <w:iCs/>
+          <w:lang w:val="pt-PT"/>
+        </w:rPr>
+        <w:t xml:space="preserve">MCTS </w:t>
+      </w:r>
+      <w:r>
+        <w:rPr>
+          <w:i w:val="false"/>
+          <w:iCs w:val="false"/>
+          <w:lang w:val="pt-PT"/>
+        </w:rPr>
+        <w:t xml:space="preserve">vai guardar </w:t>
+      </w:r>
+      <w:r>
+        <w:rPr>
+          <w:i w:val="false"/>
+          <w:iCs w:val="false"/>
+          <w:lang w:val="pt-PT"/>
+        </w:rPr>
+      </w:r>
+      <m:oMath xmlns:m="http://schemas.openxmlformats.org/officeDocument/2006/math">
+        <m:r>
+          <w:rPr>
+            <w:rFonts w:ascii="Cambria Math" w:hAnsi="Cambria Math"/>
+          </w:rPr>
+          <m:t xml:space="preserve">b</m:t>
+        </m:r>
+        <m:r>
+          <w:rPr>
+            <w:rFonts w:ascii="Cambria Math" w:hAnsi="Cambria Math"/>
+          </w:rPr>
+          <m:t xml:space="preserve">×</m:t>
+        </m:r>
+        <m:r>
+          <w:rPr>
+            <w:rFonts w:ascii="Cambria Math" w:hAnsi="Cambria Math"/>
+          </w:rPr>
+          <m:t xml:space="preserve">k</m:t>
+        </m:r>
+        <m:r>
+          <w:rPr>
+            <w:rFonts w:ascii="Cambria Math" w:hAnsi="Cambria Math"/>
+          </w:rPr>
+          <m:t xml:space="preserve">+</m:t>
+        </m:r>
+        <m:r>
+          <w:rPr>
+            <w:rFonts w:ascii="Cambria Math" w:hAnsi="Cambria Math"/>
+          </w:rPr>
+          <m:t xml:space="preserve">1</m:t>
+        </m:r>
+      </m:oMath>
+      <w:r>
+        <w:rPr>
+          <w:i w:val="false"/>
+          <w:iCs w:val="false"/>
+          <w:lang w:val="pt-PT"/>
+        </w:rPr>
+        <w:t xml:space="preserve">sendo </w:t>
+      </w:r>
+      <w:r>
+        <w:rPr>
+          <w:i/>
+          <w:iCs/>
+          <w:lang w:val="pt-PT"/>
+        </w:rPr>
+        <w:t xml:space="preserve">b </w:t>
+      </w:r>
+      <w:r>
+        <w:rPr>
+          <w:i w:val="false"/>
+          <w:iCs w:val="false"/>
+          <w:lang w:val="pt-PT"/>
+        </w:rPr>
+        <w:t xml:space="preserve">o fator de ramificação e </w:t>
+      </w:r>
+      <w:r>
+        <w:rPr>
+          <w:i/>
+          <w:iCs/>
+          <w:lang w:val="pt-PT"/>
+        </w:rPr>
+        <w:t xml:space="preserve">k </w:t>
+      </w:r>
+      <w:r>
+        <w:rPr>
+          <w:i w:val="false"/>
+          <w:iCs w:val="false"/>
+          <w:lang w:val="pt-PT"/>
+        </w:rPr>
+        <w:t xml:space="preserve">o número de iterações </w:t>
+      </w:r>
+      <w:r>
+        <w:rPr>
+          <w:i w:val="false"/>
+          <w:iCs w:val="false"/>
+          <w:lang w:val="pt-PT"/>
+        </w:rPr>
+        <w:t>e o 1 é o nó raíz</w:t>
+      </w:r>
+      <w:r>
+        <w:rPr>
+          <w:i w:val="false"/>
+          <w:iCs w:val="false"/>
+          <w:lang w:val="pt-PT"/>
+        </w:rPr>
+        <w:t xml:space="preserve">. </w:t>
+      </w:r>
+      <w:r>
+        <w:rPr>
+          <w:i w:val="false"/>
+          <w:iCs w:val="false"/>
+          <w:lang w:val="pt-PT"/>
+        </w:rPr>
+        <w:t>No</w:t>
+      </w:r>
+      <w:r>
+        <w:rPr>
+          <w:i w:val="false"/>
+          <w:iCs w:val="false"/>
+          <w:lang w:val="pt-PT"/>
+        </w:rPr>
+        <w:t xml:space="preserve"> programa é definido</w:t>
+      </w:r>
+      <w:r>
+        <w:rPr>
+          <w:i/>
+          <w:iCs/>
+          <w:lang w:val="pt-PT"/>
+        </w:rPr>
+        <w:t xml:space="preserve"> k = </w:t>
+      </w:r>
+      <w:r>
+        <w:rPr>
+          <w:i w:val="false"/>
+          <w:iCs w:val="false"/>
+          <w:lang w:val="pt-PT"/>
+        </w:rPr>
+        <w:t xml:space="preserve">1000, logo </w:t>
+      </w:r>
+      <w:r>
+        <w:rPr>
+          <w:i w:val="false"/>
+          <w:iCs w:val="false"/>
+          <w:lang w:val="pt-PT"/>
+        </w:rPr>
+        <w:t>guarda 7001 nós por jogada, no máximo. O algoritmo p</w:t>
+      </w:r>
+      <w:r>
+        <w:rPr>
+          <w:i w:val="false"/>
+          <w:iCs w:val="false"/>
+          <w:lang w:val="pt-PT"/>
+        </w:rPr>
+        <w:t>oderia guardar menos que</w:t>
+      </w:r>
+      <w:r>
+        <w:rPr>
+          <w:i/>
+          <w:iCs/>
+          <w:lang w:val="pt-PT"/>
+        </w:rPr>
+        <w:t xml:space="preserve"> </w:t>
+      </w:r>
+      <w:r>
+        <w:rPr>
+          <w:i/>
+          <w:iCs/>
+          <w:lang w:val="pt-PT"/>
+        </w:rPr>
+        <w:t>MiniMax</w:t>
+      </w:r>
+      <w:r>
+        <w:rPr>
+          <w:i w:val="false"/>
+          <w:iCs w:val="false"/>
+          <w:lang w:val="pt-PT"/>
+        </w:rPr>
+        <w:t xml:space="preserve"> e</w:t>
+      </w:r>
+      <w:r>
+        <w:rPr>
+          <w:i/>
+          <w:iCs/>
+          <w:lang w:val="pt-PT"/>
+        </w:rPr>
+        <w:t xml:space="preserve"> Alpha-Beta</w:t>
+      </w:r>
+      <w:r>
+        <w:rPr>
+          <w:i/>
+          <w:iCs/>
+          <w:lang w:val="pt-PT"/>
+        </w:rPr>
+        <w:t xml:space="preserve"> </w:t>
+      </w:r>
+      <w:r>
+        <w:rPr>
+          <w:i w:val="false"/>
+          <w:iCs w:val="false"/>
+          <w:lang w:val="pt-PT"/>
+        </w:rPr>
+        <w:t xml:space="preserve">se definíssemos </w:t>
+      </w:r>
+      <w:r>
+        <w:rPr>
+          <w:i/>
+          <w:iCs/>
+          <w:lang w:val="pt-PT"/>
+        </w:rPr>
+        <w:t>k</w:t>
+      </w:r>
+      <w:r>
+        <w:rPr>
+          <w:i w:val="false"/>
+          <w:iCs w:val="false"/>
+          <w:lang w:val="pt-PT"/>
+        </w:rPr>
+        <w:t xml:space="preserve"> para um número menor de iterações.</w:t>
+      </w:r>
+    </w:p>
+    <w:p>
+      <w:pPr>
+        <w:pStyle w:val="Heading1"/>
+        <w:bidi w:val="0"/>
+        <w:jc w:val="left"/>
         <w:rPr/>
       </w:pPr>
+      <w:bookmarkStart w:id="14" w:name="__RefHeading___Toc2400_440395526"/>
+      <w:bookmarkEnd w:id="14"/>
       <w:r>
         <w:rPr/>
-        <w:t>Em conclusão a nível de rapidez Alpha-Beta é melhor.</w:t>
+        <w:t>Notas</w:t>
+      </w:r>
+    </w:p>
+    <w:p>
+      <w:pPr>
+        <w:pStyle w:val="TextBody"/>
+        <w:bidi w:val="0"/>
+        <w:jc w:val="left"/>
+        <w:rPr/>
+      </w:pPr>
+      <w:r>
+        <w:rPr/>
+        <w:tab/>
+        <w:t xml:space="preserve">Este trabalho encontra-se na sua totalidade no </w:t>
+      </w:r>
+      <w:hyperlink r:id="rId3">
+        <w:r>
+          <w:rPr>
+            <w:rStyle w:val="InternetLink"/>
+          </w:rPr>
+          <w:t>GitHub</w:t>
+        </w:r>
+      </w:hyperlink>
+      <w:r>
+        <w:rPr/>
+        <w:t>.</w:t>
       </w:r>
     </w:p>
     <w:p>
@@ -21532,7 +22516,7 @@
       </w:r>
       <w:r>
         <w:rPr/>
-        <w:t>1: Minimax, 2023, https://en.m.wikipedia.org/wiki/Minimax</w:t>
+        <w:t>1: Minimax, 2023, https://en.wikipedia.org/wiki/Minimax</w:t>
       </w:r>
     </w:p>
     <w:p>
@@ -21547,7 +22531,7 @@
       </w:pPr>
       <w:r>
         <w:rPr/>
-        <w:t>2: Stuart Russel, Peter Norvig, Artificial Intelligence A Modern Approach, 2022</w:t>
+        <w:t xml:space="preserve">2: Stuart Russel, Peter Norvig, Artificial Intelligence A Modern Approach, 2022, </w:t>
       </w:r>
     </w:p>
     <w:p>
@@ -21564,6 +22548,66 @@
         <w:rPr/>
         <w:t>3: Connect Fout, 2023, https://en.wikipedia.org/wiki/Connect_Four</w:t>
       </w:r>
+    </w:p>
+    <w:p>
+      <w:pPr>
+        <w:pStyle w:val="Bibliography1"/>
+        <w:tabs>
+          <w:tab w:val="clear" w:pos="9638"/>
+        </w:tabs>
+        <w:bidi w:val="0"/>
+        <w:jc w:val="left"/>
+        <w:rPr/>
+      </w:pPr>
+      <w:r>
+        <w:rPr/>
+        <w:t>4: int8, Monte Carlo Tree Search – beginners guide, 2018, https://int8.io/monte-carlo-tree-search-beginners-guide/</w:t>
+      </w:r>
+    </w:p>
+    <w:p>
+      <w:pPr>
+        <w:pStyle w:val="Bibliography1"/>
+        <w:tabs>
+          <w:tab w:val="clear" w:pos="9638"/>
+        </w:tabs>
+        <w:bidi w:val="0"/>
+        <w:jc w:val="left"/>
+        <w:rPr/>
+      </w:pPr>
+      <w:r>
+        <w:rPr/>
+        <w:t>5: Ankit Choudhary, Introduction to Monte Carlo Tree Search: The Game-Changing Algorithm behind DeepMind’s AlphaGo, 2019, https://www.analyticsvidhya.com/blog/2019/01/monte-carlo-tree-search-introduction-algorithm-deepmind-alphago/</w:t>
+      </w:r>
+    </w:p>
+    <w:p>
+      <w:pPr>
+        <w:pStyle w:val="Bibliography1"/>
+        <w:tabs>
+          <w:tab w:val="clear" w:pos="9638"/>
+        </w:tabs>
+        <w:bidi w:val="0"/>
+        <w:jc w:val="left"/>
+        <w:rPr/>
+      </w:pPr>
+      <w:r>
+        <w:rPr/>
+        <w:t>6: Winning Strategies for Connect 4 or Four in a Line Games, https://www.qnaguides.com/Winning-Strategies-for-Connect-4-or-Four-in-a-Line-Games.html</w:t>
+      </w:r>
+    </w:p>
+    <w:p>
+      <w:pPr>
+        <w:pStyle w:val="Bibliography1"/>
+        <w:tabs>
+          <w:tab w:val="clear" w:pos="9638"/>
+        </w:tabs>
+        <w:bidi w:val="0"/>
+        <w:jc w:val="left"/>
+        <w:rPr/>
+      </w:pPr>
+      <w:r>
+        <w:rPr/>
+        <w:t>7: Monte Carlo Tree Search, https://mcts.netlify.app/mcts/</w:t>
+      </w:r>
       <w:r>
         <w:rPr/>
         <w:fldChar w:fldCharType="end"/>
@@ -21594,7 +22638,7 @@
       </w:r>
     </w:p>
     <w:sectPr>
-      <w:footerReference w:type="default" r:id="rId3"/>
+      <w:footerReference w:type="default" r:id="rId4"/>
       <w:type w:val="nextPage"/>
       <w:pgSz w:w="11906" w:h="16838"/>
       <w:pgMar w:left="1800" w:right="1800" w:gutter="0" w:header="0" w:top="1440" w:footer="1440" w:bottom="1999"/>
@@ -21648,7 +22692,7 @@
     </w:r>
     <w:r>
       <w:rPr/>
-      <w:t>8</w:t>
+      <w:t>9</w:t>
     </w:r>
     <w:r>
       <w:rPr/>
@@ -22054,6 +23098,13 @@
       <w:vertAlign w:val="superscript"/>
     </w:rPr>
   </w:style>
+  <w:style w:type="character" w:styleId="VisitedInternetLink">
+    <w:name w:val="FollowedHyperlink"/>
+    <w:rPr>
+      <w:color w:val="800000"/>
+      <w:u w:val="single"/>
+    </w:rPr>
+  </w:style>
   <w:style w:type="paragraph" w:styleId="Heading">
     <w:name w:val="Heading"/>
     <w:basedOn w:val="Normal"/>
@@ -22075,7 +23126,9 @@
     <w:pPr>
       <w:spacing w:lineRule="auto" w:line="276" w:before="0" w:after="140"/>
     </w:pPr>
-    <w:rPr/>
+    <w:rPr>
+      <w:lang w:val="pt-PT"/>
+    </w:rPr>
   </w:style>
   <w:style w:type="paragraph" w:styleId="List">
     <w:name w:val="List"/>
@@ -22264,5 +23317,17 @@
     </w:pPr>
     <w:rPr/>
   </w:style>
+  <w:style w:type="paragraph" w:styleId="Contents3">
+    <w:name w:val="TOC 3"/>
+    <w:basedOn w:val="Index"/>
+    <w:pPr>
+      <w:tabs>
+        <w:tab w:val="clear" w:pos="709"/>
+        <w:tab w:val="right" w:pos="9638" w:leader="dot"/>
+      </w:tabs>
+      <w:ind w:left="567" w:hanging="0"/>
+    </w:pPr>
+    <w:rPr/>
+  </w:style>
 </w:styles>
 </file>
</xml_diff>